<commit_message>
fixed isLeaf() to count children and compare to number of threaded children
</commit_message>
<xml_diff>
--- a/Approach.docx
+++ b/Approach.docx
@@ -160,9 +160,14 @@
         </w:numPr>
       </w:pPr>
       <w:r>
-        <w:t>In main.cpp, I will inherit the appropriate file-“</w:t>
+        <w:t>In main.cpp, I will inherit the appropriate file</w:t>
+      </w:r>
+      <w:proofErr w:type="gramStart"/>
+      <w:r>
+        <w:t>-“</w:t>
       </w:r>
       <w:proofErr w:type="spellStart"/>
+      <w:proofErr w:type="gramEnd"/>
       <w:r>
         <w:t>BST.h</w:t>
       </w:r>
@@ -386,6 +391,135 @@
           <w:numId w:val="4"/>
         </w:numPr>
       </w:pPr>
+      <w:r>
+        <w:t xml:space="preserve">So, create context Booleans indicating the type of pointer of the </w:t>
+      </w:r>
+      <w:proofErr w:type="spellStart"/>
+      <w:r>
+        <w:t>lc</w:t>
+      </w:r>
+      <w:proofErr w:type="spellEnd"/>
+      <w:r>
+        <w:t xml:space="preserve"> and </w:t>
+      </w:r>
+      <w:proofErr w:type="spellStart"/>
+      <w:r>
+        <w:t>rc</w:t>
+      </w:r>
+      <w:proofErr w:type="spellEnd"/>
+      <w:r>
+        <w:t xml:space="preserve"> pointers.</w:t>
+      </w:r>
+    </w:p>
+    <w:p>
+      <w:pPr>
+        <w:pStyle w:val="ListParagraph"/>
+        <w:numPr>
+          <w:ilvl w:val="1"/>
+          <w:numId w:val="4"/>
+        </w:numPr>
+      </w:pPr>
+      <w:r>
+        <w:t>Create getter and setter methods for these Booleans.</w:t>
+      </w:r>
+    </w:p>
+    <w:p>
+      <w:pPr>
+        <w:pStyle w:val="ListParagraph"/>
+        <w:numPr>
+          <w:ilvl w:val="1"/>
+          <w:numId w:val="4"/>
+        </w:numPr>
+      </w:pPr>
+      <w:r>
+        <w:t>Integrate these new variables into the constructor w/ parameters method.</w:t>
+      </w:r>
+    </w:p>
+    <w:p>
+      <w:pPr>
+        <w:pStyle w:val="ListParagraph"/>
+        <w:numPr>
+          <w:ilvl w:val="1"/>
+          <w:numId w:val="4"/>
+        </w:numPr>
+      </w:pPr>
+      <w:r>
+        <w:t xml:space="preserve">Amend </w:t>
+      </w:r>
+      <w:proofErr w:type="spellStart"/>
+      <w:proofErr w:type="gramStart"/>
+      <w:r>
+        <w:t>isLeaf</w:t>
+      </w:r>
+      <w:proofErr w:type="spellEnd"/>
+      <w:r>
+        <w:t>(</w:t>
+      </w:r>
+      <w:proofErr w:type="gramEnd"/>
+      <w:r>
+        <w:t>) to incorporate a check for the context variable when deciding if the node has no children (because now, all of them will have at least one child).</w:t>
+      </w:r>
+    </w:p>
+    <w:p>
+      <w:pPr>
+        <w:pStyle w:val="ListParagraph"/>
+        <w:numPr>
+          <w:ilvl w:val="2"/>
+          <w:numId w:val="4"/>
+        </w:numPr>
+      </w:pPr>
+      <w:r>
+        <w:t>If it has no children, it’s a leaf</w:t>
+      </w:r>
+    </w:p>
+    <w:p>
+      <w:pPr>
+        <w:pStyle w:val="ListParagraph"/>
+        <w:numPr>
+          <w:ilvl w:val="2"/>
+          <w:numId w:val="4"/>
+        </w:numPr>
+      </w:pPr>
+      <w:r>
+        <w:t xml:space="preserve">If </w:t>
+      </w:r>
+      <w:proofErr w:type="gramStart"/>
+      <w:r>
+        <w:t>all of</w:t>
+      </w:r>
+      <w:proofErr w:type="gramEnd"/>
+      <w:r>
+        <w:t xml:space="preserve"> its children are threaded, it’s a leaf</w:t>
+      </w:r>
+    </w:p>
+    <w:p>
+      <w:pPr>
+        <w:pStyle w:val="ListParagraph"/>
+        <w:numPr>
+          <w:ilvl w:val="3"/>
+          <w:numId w:val="4"/>
+        </w:numPr>
+      </w:pPr>
+      <w:proofErr w:type="gramStart"/>
+      <w:r>
+        <w:t>Have to</w:t>
+      </w:r>
+      <w:proofErr w:type="gramEnd"/>
+      <w:r>
+        <w:t xml:space="preserve"> count number of children and get the “true” thread context variables for them</w:t>
+      </w:r>
+    </w:p>
+    <w:p>
+      <w:pPr>
+        <w:pStyle w:val="ListParagraph"/>
+        <w:numPr>
+          <w:ilvl w:val="3"/>
+          <w:numId w:val="4"/>
+        </w:numPr>
+      </w:pPr>
+      <w:r>
+        <w:t>If they’re equal, it’s a leaf</w:t>
+      </w:r>
     </w:p>
     <w:p>
       <w:pPr>
@@ -485,7 +619,23 @@
           <w:rFonts w:ascii="Times New Roman" w:hAnsi="Times New Roman" w:cs="Times New Roman"/>
           <w:szCs w:val="24"/>
         </w:rPr>
-        <w:t>If any source code or documentation used in my program was obtained from another source, such as a text book or course notes, that has been clearly noted with a proper citation in the comments of my program.</w:t>
+        <w:t xml:space="preserve">If any source code or documentation used in my program was obtained from another source, such as a </w:t>
+      </w:r>
+      <w:proofErr w:type="gramStart"/>
+      <w:r>
+        <w:rPr>
+          <w:rFonts w:ascii="Times New Roman" w:hAnsi="Times New Roman" w:cs="Times New Roman"/>
+          <w:szCs w:val="24"/>
+        </w:rPr>
+        <w:t>text book</w:t>
+      </w:r>
+      <w:proofErr w:type="gramEnd"/>
+      <w:r>
+        <w:rPr>
+          <w:rFonts w:ascii="Times New Roman" w:hAnsi="Times New Roman" w:cs="Times New Roman"/>
+          <w:szCs w:val="24"/>
+        </w:rPr>
+        <w:t xml:space="preserve"> or course notes, that has been clearly noted with a proper citation in the comments of my program.</w:t>
       </w:r>
     </w:p>
     <w:p>
@@ -642,7 +792,7 @@
         <w:ind w:left="2160" w:hanging="180"/>
       </w:pPr>
     </w:lvl>
-    <w:lvl w:ilvl="3" w:tplc="0409000F" w:tentative="1">
+    <w:lvl w:ilvl="3" w:tplc="0409000F">
       <w:start w:val="1"/>
       <w:numFmt w:val="decimal"/>
       <w:lvlText w:val="%4."/>

</xml_diff>

<commit_message>
running and adding nodes to the BST
</commit_message>
<xml_diff>
--- a/Approach.docx
+++ b/Approach.docx
@@ -50,23 +50,7 @@
     </w:p>
     <w:p>
       <w:r>
-        <w:t>What does this mean? It means that we have a Binary Tree, or a K-</w:t>
-      </w:r>
-      <w:proofErr w:type="spellStart"/>
-      <w:r>
-        <w:t>ary</w:t>
-      </w:r>
-      <w:proofErr w:type="spellEnd"/>
-      <w:r>
-        <w:t xml:space="preserve"> tree where K = 2, and we want to be able to use pointers from each node to access the </w:t>
-      </w:r>
-      <w:proofErr w:type="spellStart"/>
-      <w:r>
-        <w:t>inorder</w:t>
-      </w:r>
-      <w:proofErr w:type="spellEnd"/>
-      <w:r>
-        <w:t xml:space="preserve"> predecessor and successor (in addition to the standard pointers to access </w:t>
+        <w:t xml:space="preserve">What does this mean? It means that we have a Binary Tree, or a K-ary tree where K = 2, and we want to be able to use pointers from each node to access the inorder predecessor and successor (in addition to the standard pointers to access </w:t>
       </w:r>
       <w:r>
         <w:t xml:space="preserve">the left and/or right children and/or parent node). </w:t>
@@ -74,51 +58,19 @@
     </w:p>
     <w:p>
       <w:r>
-        <w:t xml:space="preserve">Each of our “threaded” pointers (those that point to an </w:t>
-      </w:r>
-      <w:proofErr w:type="spellStart"/>
-      <w:r>
-        <w:t>inorder</w:t>
-      </w:r>
-      <w:proofErr w:type="spellEnd"/>
-      <w:r>
-        <w:t xml:space="preserve"> predecessor or successor) must be marked as such using a </w:t>
-      </w:r>
-      <w:proofErr w:type="spellStart"/>
-      <w:r>
-        <w:t>boolean</w:t>
-      </w:r>
-      <w:proofErr w:type="spellEnd"/>
-      <w:r>
-        <w:t xml:space="preserve"> (</w:t>
+        <w:t>Each of our “threaded” pointers (those that point to an inorder predecessor or successor) must be marked as such using a boolean (</w:t>
       </w:r>
       <w:r>
         <w:t xml:space="preserve">which </w:t>
       </w:r>
       <w:r>
-        <w:t>indicates the “</w:t>
-      </w:r>
-      <w:proofErr w:type="spellStart"/>
-      <w:r>
-        <w:t>isAThread</w:t>
-      </w:r>
-      <w:proofErr w:type="spellEnd"/>
-      <w:r>
-        <w:t xml:space="preserve">” quality of each pointer, so “true” means that the </w:t>
+        <w:t xml:space="preserve">indicates the “isAThread” quality of each pointer, so “true” means that the </w:t>
       </w:r>
       <w:r>
         <w:t>pointer is a thread</w:t>
       </w:r>
       <w:r>
-        <w:t xml:space="preserve"> to an </w:t>
-      </w:r>
-      <w:proofErr w:type="spellStart"/>
-      <w:r>
-        <w:t>inorder</w:t>
-      </w:r>
-      <w:proofErr w:type="spellEnd"/>
-      <w:r>
-        <w:t xml:space="preserve"> predecessor or successor</w:t>
+        <w:t xml:space="preserve"> to an inorder predecessor or successor</w:t>
       </w:r>
       <w:r>
         <w:t xml:space="preserve"> and “false” means it is a regular pointer to another node</w:t>
@@ -160,20 +112,106 @@
         </w:numPr>
       </w:pPr>
       <w:r>
-        <w:t>In main.cpp, I will inherit the appropriate file</w:t>
-      </w:r>
-      <w:proofErr w:type="gramStart"/>
-      <w:r>
-        <w:t>-“</w:t>
-      </w:r>
-      <w:proofErr w:type="spellStart"/>
-      <w:proofErr w:type="gramEnd"/>
+        <w:t>In main.cpp, I will inherit the appropriate file-“BST.h”-and write my main() function that will handle creation and manipulation of the BST object through the BST implementation.</w:t>
+      </w:r>
+    </w:p>
+    <w:p>
+      <w:pPr>
+        <w:pStyle w:val="ListParagraph"/>
+        <w:numPr>
+          <w:ilvl w:val="1"/>
+          <w:numId w:val="4"/>
+        </w:numPr>
+      </w:pPr>
+      <w:r>
+        <w:t>To get a hang of how data moves through the objects, I’ll create a BST object</w:t>
+      </w:r>
+      <w:r>
+        <w:t xml:space="preserve">, </w:t>
+      </w:r>
+      <w:r>
+        <w:t xml:space="preserve">add a few couts </w:t>
+      </w:r>
+      <w:r>
+        <w:t xml:space="preserve">in various methods </w:t>
+      </w:r>
+      <w:r>
+        <w:t xml:space="preserve">to see </w:t>
+      </w:r>
+      <w:r>
+        <w:t>which are called and when, and compile/run the program.</w:t>
+      </w:r>
+    </w:p>
+    <w:p>
+      <w:pPr>
+        <w:pStyle w:val="ListParagraph"/>
+        <w:numPr>
+          <w:ilvl w:val="0"/>
+          <w:numId w:val="4"/>
+        </w:numPr>
+      </w:pPr>
+      <w:r>
+        <w:t>Determining changes</w:t>
+      </w:r>
+    </w:p>
+    <w:p>
+      <w:pPr>
+        <w:pStyle w:val="ListParagraph"/>
+        <w:numPr>
+          <w:ilvl w:val="1"/>
+          <w:numId w:val="4"/>
+        </w:numPr>
+      </w:pPr>
+      <w:r>
+        <w:t>We’ll need to make changes to the following files</w:t>
+      </w:r>
+    </w:p>
+    <w:p>
+      <w:pPr>
+        <w:pStyle w:val="ListParagraph"/>
+        <w:numPr>
+          <w:ilvl w:val="2"/>
+          <w:numId w:val="4"/>
+        </w:numPr>
+      </w:pPr>
+      <w:r>
+        <w:t>BinNode.h</w:t>
+      </w:r>
+    </w:p>
+    <w:p>
+      <w:pPr>
+        <w:pStyle w:val="ListParagraph"/>
+        <w:numPr>
+          <w:ilvl w:val="2"/>
+          <w:numId w:val="4"/>
+        </w:numPr>
+      </w:pPr>
+      <w:r>
+        <w:t>BSTNode.h</w:t>
+      </w:r>
+    </w:p>
+    <w:p>
+      <w:pPr>
+        <w:pStyle w:val="ListParagraph"/>
+        <w:numPr>
+          <w:ilvl w:val="2"/>
+          <w:numId w:val="4"/>
+        </w:numPr>
+      </w:pPr>
       <w:r>
         <w:t>BST.h</w:t>
       </w:r>
-      <w:proofErr w:type="spellEnd"/>
-      <w:r>
-        <w:t>”-and write my main() function that will handle creation and manipulation of the BST object through the BST implementation.</w:t>
+    </w:p>
+    <w:p>
+      <w:pPr>
+        <w:pStyle w:val="ListParagraph"/>
+        <w:numPr>
+          <w:ilvl w:val="2"/>
+          <w:numId w:val="4"/>
+        </w:numPr>
+      </w:pPr>
+      <w:r>
+        <w:t>Main.cpp</w:t>
       </w:r>
     </w:p>
     <w:p>
@@ -185,30 +223,7 @@
         </w:numPr>
       </w:pPr>
       <w:r>
-        <w:t>To get a hang of how data moves through the objects, I’ll create a BST object</w:t>
-      </w:r>
-      <w:r>
-        <w:t xml:space="preserve">, </w:t>
-      </w:r>
-      <w:r>
-        <w:t xml:space="preserve">add a few </w:t>
-      </w:r>
-      <w:proofErr w:type="spellStart"/>
-      <w:r>
-        <w:t>couts</w:t>
-      </w:r>
-      <w:proofErr w:type="spellEnd"/>
-      <w:r>
-        <w:t xml:space="preserve"> </w:t>
-      </w:r>
-      <w:r>
-        <w:t xml:space="preserve">in various methods </w:t>
-      </w:r>
-      <w:r>
-        <w:t xml:space="preserve">to see </w:t>
-      </w:r>
-      <w:r>
-        <w:t>which are called and when, and compile/run the program.</w:t>
+        <w:t>Let’s break this down</w:t>
       </w:r>
     </w:p>
     <w:p>
@@ -220,7 +235,13 @@
         </w:numPr>
       </w:pPr>
       <w:r>
-        <w:t>Determining changes</w:t>
+        <w:t xml:space="preserve">Changes to </w:t>
+      </w:r>
+      <w:r>
+        <w:t>BSTNode</w:t>
+      </w:r>
+      <w:r>
+        <w:t>.h</w:t>
       </w:r>
     </w:p>
     <w:p>
@@ -232,114 +253,11 @@
         </w:numPr>
       </w:pPr>
       <w:r>
-        <w:t>We’ll need to make changes to the following files</w:t>
-      </w:r>
-    </w:p>
-    <w:p>
-      <w:pPr>
-        <w:pStyle w:val="ListParagraph"/>
-        <w:numPr>
-          <w:ilvl w:val="2"/>
-          <w:numId w:val="4"/>
-        </w:numPr>
-      </w:pPr>
-      <w:proofErr w:type="spellStart"/>
-      <w:r>
-        <w:t>BinNode.h</w:t>
-      </w:r>
-      <w:proofErr w:type="spellEnd"/>
-    </w:p>
-    <w:p>
-      <w:pPr>
-        <w:pStyle w:val="ListParagraph"/>
-        <w:numPr>
-          <w:ilvl w:val="2"/>
-          <w:numId w:val="4"/>
-        </w:numPr>
-      </w:pPr>
-      <w:proofErr w:type="spellStart"/>
-      <w:r>
-        <w:t>BSTNode.h</w:t>
-      </w:r>
-      <w:proofErr w:type="spellEnd"/>
-    </w:p>
-    <w:p>
-      <w:pPr>
-        <w:pStyle w:val="ListParagraph"/>
-        <w:numPr>
-          <w:ilvl w:val="2"/>
-          <w:numId w:val="4"/>
-        </w:numPr>
-      </w:pPr>
-      <w:proofErr w:type="spellStart"/>
-      <w:r>
-        <w:t>BST.h</w:t>
-      </w:r>
-      <w:proofErr w:type="spellEnd"/>
-    </w:p>
-    <w:p>
-      <w:pPr>
-        <w:pStyle w:val="ListParagraph"/>
-        <w:numPr>
-          <w:ilvl w:val="2"/>
-          <w:numId w:val="4"/>
-        </w:numPr>
-      </w:pPr>
-      <w:r>
-        <w:t>Main.cpp</w:t>
-      </w:r>
-    </w:p>
-    <w:p>
-      <w:pPr>
-        <w:pStyle w:val="ListParagraph"/>
-        <w:numPr>
-          <w:ilvl w:val="1"/>
-          <w:numId w:val="4"/>
-        </w:numPr>
-      </w:pPr>
-      <w:r>
-        <w:t>Let’s break this down</w:t>
-      </w:r>
-    </w:p>
-    <w:p>
-      <w:pPr>
-        <w:pStyle w:val="ListParagraph"/>
-        <w:numPr>
-          <w:ilvl w:val="0"/>
-          <w:numId w:val="4"/>
-        </w:numPr>
-      </w:pPr>
-      <w:r>
-        <w:t xml:space="preserve">Changes to </w:t>
-      </w:r>
-      <w:proofErr w:type="spellStart"/>
-      <w:r>
-        <w:t>BSTNode</w:t>
-      </w:r>
-      <w:r>
-        <w:t>.h</w:t>
-      </w:r>
-      <w:proofErr w:type="spellEnd"/>
-    </w:p>
-    <w:p>
-      <w:pPr>
-        <w:pStyle w:val="ListParagraph"/>
-        <w:numPr>
-          <w:ilvl w:val="1"/>
-          <w:numId w:val="4"/>
-        </w:numPr>
-      </w:pPr>
-      <w:r>
         <w:t xml:space="preserve">Since </w:t>
       </w:r>
       <w:r>
-        <w:t xml:space="preserve">implements the Binary Nodes from </w:t>
-      </w:r>
-      <w:proofErr w:type="spellStart"/>
-      <w:r>
-        <w:t>BinNodes.h</w:t>
-      </w:r>
-      <w:proofErr w:type="spellEnd"/>
+        <w:t>implements the Binary Nodes from BinNodes.h</w:t>
+      </w:r>
       <w:r>
         <w:t xml:space="preserve">, we will need to </w:t>
       </w:r>
@@ -372,15 +290,7 @@
         </w:numPr>
       </w:pPr>
       <w:r>
-        <w:t xml:space="preserve">By adding more pointers, we defeat the purpose of the exercise. The goal is to optimize the binary tree structure in which there are left and right child pointers, allowing for more efficient access to other parts of the tree (the </w:t>
-      </w:r>
-      <w:proofErr w:type="spellStart"/>
-      <w:r>
-        <w:t>inorder</w:t>
-      </w:r>
-      <w:proofErr w:type="spellEnd"/>
-      <w:r>
-        <w:t xml:space="preserve"> predecessors and successors) where possible when no left or right child node exists.</w:t>
+        <w:t>By adding more pointers, we defeat the purpose of the exercise. The goal is to optimize the binary tree structure in which there are left and right child pointers, allowing for more efficient access to other parts of the tree (the inorder predecessors and successors) where possible when no left or right child node exists.</w:t>
       </w:r>
     </w:p>
     <w:p>
@@ -392,23 +302,7 @@
         </w:numPr>
       </w:pPr>
       <w:r>
-        <w:t xml:space="preserve">So, create context Booleans indicating the type of pointer of the </w:t>
-      </w:r>
-      <w:proofErr w:type="spellStart"/>
-      <w:r>
-        <w:t>lc</w:t>
-      </w:r>
-      <w:proofErr w:type="spellEnd"/>
-      <w:r>
-        <w:t xml:space="preserve"> and </w:t>
-      </w:r>
-      <w:proofErr w:type="spellStart"/>
-      <w:r>
-        <w:t>rc</w:t>
-      </w:r>
-      <w:proofErr w:type="spellEnd"/>
-      <w:r>
-        <w:t xml:space="preserve"> pointers.</w:t>
+        <w:t>So, create context Booleans indicating the type of pointer of the lc and rc pointers.</w:t>
       </w:r>
     </w:p>
     <w:p>
@@ -444,20 +338,7 @@
         </w:numPr>
       </w:pPr>
       <w:r>
-        <w:t xml:space="preserve">Amend </w:t>
-      </w:r>
-      <w:proofErr w:type="spellStart"/>
-      <w:proofErr w:type="gramStart"/>
-      <w:r>
-        <w:t>isLeaf</w:t>
-      </w:r>
-      <w:proofErr w:type="spellEnd"/>
-      <w:r>
-        <w:t>(</w:t>
-      </w:r>
-      <w:proofErr w:type="gramEnd"/>
-      <w:r>
-        <w:t>) to incorporate a check for the context variable when deciding if the node has no children (because now, all of them will have at least one child).</w:t>
+        <w:t>Amend isLeaf() to incorporate a check for the context variable when deciding if the node has no children (because now, all of them will have at least one child).</w:t>
       </w:r>
     </w:p>
     <w:p>
@@ -481,15 +362,7 @@
         </w:numPr>
       </w:pPr>
       <w:r>
-        <w:t xml:space="preserve">If </w:t>
-      </w:r>
-      <w:proofErr w:type="gramStart"/>
-      <w:r>
-        <w:t>all of</w:t>
-      </w:r>
-      <w:proofErr w:type="gramEnd"/>
-      <w:r>
-        <w:t xml:space="preserve"> its children are threaded, it’s a leaf</w:t>
+        <w:t>If all of its children are threaded, it’s a leaf</w:t>
       </w:r>
     </w:p>
     <w:p>
@@ -500,13 +373,8 @@
           <w:numId w:val="4"/>
         </w:numPr>
       </w:pPr>
-      <w:proofErr w:type="gramStart"/>
-      <w:r>
-        <w:t>Have to</w:t>
-      </w:r>
-      <w:proofErr w:type="gramEnd"/>
-      <w:r>
-        <w:t xml:space="preserve"> count number of children and get the “true” thread context variables for them</w:t>
+      <w:r>
+        <w:t>Have to count number of children and get the “true” thread context variables for them</w:t>
       </w:r>
     </w:p>
     <w:p>
@@ -530,13 +398,32 @@
         </w:numPr>
       </w:pPr>
       <w:r>
-        <w:t xml:space="preserve">Changes to </w:t>
-      </w:r>
-      <w:proofErr w:type="spellStart"/>
-      <w:r>
-        <w:t>BST.h</w:t>
-      </w:r>
-      <w:proofErr w:type="spellEnd"/>
+        <w:t>Changes to BST.h</w:t>
+      </w:r>
+    </w:p>
+    <w:p>
+      <w:pPr>
+        <w:pStyle w:val="ListParagraph"/>
+        <w:numPr>
+          <w:ilvl w:val="1"/>
+          <w:numId w:val="4"/>
+        </w:numPr>
+      </w:pPr>
+      <w:r>
+        <w:t>Insert()</w:t>
+      </w:r>
+    </w:p>
+    <w:p>
+      <w:pPr>
+        <w:pStyle w:val="ListParagraph"/>
+        <w:numPr>
+          <w:ilvl w:val="1"/>
+          <w:numId w:val="4"/>
+        </w:numPr>
+      </w:pPr>
+      <w:r>
+        <w:t>InsertHelp()</w:t>
+      </w:r>
     </w:p>
     <w:p>
       <w:pPr>
@@ -619,23 +506,7 @@
           <w:rFonts w:ascii="Times New Roman" w:hAnsi="Times New Roman" w:cs="Times New Roman"/>
           <w:szCs w:val="24"/>
         </w:rPr>
-        <w:t xml:space="preserve">If any source code or documentation used in my program was obtained from another source, such as a </w:t>
-      </w:r>
-      <w:proofErr w:type="gramStart"/>
-      <w:r>
-        <w:rPr>
-          <w:rFonts w:ascii="Times New Roman" w:hAnsi="Times New Roman" w:cs="Times New Roman"/>
-          <w:szCs w:val="24"/>
-        </w:rPr>
-        <w:t>text book</w:t>
-      </w:r>
-      <w:proofErr w:type="gramEnd"/>
-      <w:r>
-        <w:rPr>
-          <w:rFonts w:ascii="Times New Roman" w:hAnsi="Times New Roman" w:cs="Times New Roman"/>
-          <w:szCs w:val="24"/>
-        </w:rPr>
-        <w:t xml:space="preserve"> or course notes, that has been clearly noted with a proper citation in the comments of my program.</w:t>
+        <w:t>If any source code or documentation used in my program was obtained from another source, such as a text book or course notes, that has been clearly noted with a proper citation in the comments of my program.</w:t>
       </w:r>
     </w:p>
     <w:p>

</xml_diff>

<commit_message>
easy-insert arrays in main.cpp and white space in BST.h
</commit_message>
<xml_diff>
--- a/Approach.docx
+++ b/Approach.docx
@@ -50,7 +50,23 @@
     </w:p>
     <w:p>
       <w:r>
-        <w:t xml:space="preserve">What does this mean? It means that we have a Binary Tree, or a K-ary tree where K = 2, and we want to be able to use pointers from each node to access the inorder predecessor and successor (in addition to the standard pointers to access </w:t>
+        <w:t>What does this mean? It means that we have a Binary Tree, or a K-</w:t>
+      </w:r>
+      <w:proofErr w:type="spellStart"/>
+      <w:r>
+        <w:t>ary</w:t>
+      </w:r>
+      <w:proofErr w:type="spellEnd"/>
+      <w:r>
+        <w:t xml:space="preserve"> tree where K = 2, and we want to be able to use pointers from each node to access the </w:t>
+      </w:r>
+      <w:proofErr w:type="spellStart"/>
+      <w:r>
+        <w:t>inorder</w:t>
+      </w:r>
+      <w:proofErr w:type="spellEnd"/>
+      <w:r>
+        <w:t xml:space="preserve"> predecessor and successor (in addition to the standard pointers to access </w:t>
       </w:r>
       <w:r>
         <w:t xml:space="preserve">the left and/or right children and/or parent node). </w:t>
@@ -58,19 +74,51 @@
     </w:p>
     <w:p>
       <w:r>
-        <w:t>Each of our “threaded” pointers (those that point to an inorder predecessor or successor) must be marked as such using a boolean (</w:t>
+        <w:t xml:space="preserve">Each of our “threaded” pointers (those that point to an </w:t>
+      </w:r>
+      <w:proofErr w:type="spellStart"/>
+      <w:r>
+        <w:t>inorder</w:t>
+      </w:r>
+      <w:proofErr w:type="spellEnd"/>
+      <w:r>
+        <w:t xml:space="preserve"> predecessor or successor) must be marked as such using a </w:t>
+      </w:r>
+      <w:proofErr w:type="spellStart"/>
+      <w:r>
+        <w:t>boolean</w:t>
+      </w:r>
+      <w:proofErr w:type="spellEnd"/>
+      <w:r>
+        <w:t xml:space="preserve"> (</w:t>
       </w:r>
       <w:r>
         <w:t xml:space="preserve">which </w:t>
       </w:r>
       <w:r>
-        <w:t xml:space="preserve">indicates the “isAThread” quality of each pointer, so “true” means that the </w:t>
+        <w:t>indicates the “</w:t>
+      </w:r>
+      <w:proofErr w:type="spellStart"/>
+      <w:r>
+        <w:t>isAThread</w:t>
+      </w:r>
+      <w:proofErr w:type="spellEnd"/>
+      <w:r>
+        <w:t xml:space="preserve">” quality of each pointer, so “true” means that the </w:t>
       </w:r>
       <w:r>
         <w:t>pointer is a thread</w:t>
       </w:r>
       <w:r>
-        <w:t xml:space="preserve"> to an inorder predecessor or successor</w:t>
+        <w:t xml:space="preserve"> to an </w:t>
+      </w:r>
+      <w:proofErr w:type="spellStart"/>
+      <w:r>
+        <w:t>inorder</w:t>
+      </w:r>
+      <w:proofErr w:type="spellEnd"/>
+      <w:r>
+        <w:t xml:space="preserve"> predecessor or successor</w:t>
       </w:r>
       <w:r>
         <w:t xml:space="preserve"> and “false” means it is a regular pointer to another node</w:t>
@@ -112,7 +160,15 @@
         </w:numPr>
       </w:pPr>
       <w:r>
-        <w:t>In main.cpp, I will inherit the appropriate file-“BST.h”-and write my main() function that will handle creation and manipulation of the BST object through the BST implementation.</w:t>
+        <w:t>In main.cpp, I will inherit the appropriate file-“</w:t>
+      </w:r>
+      <w:proofErr w:type="spellStart"/>
+      <w:r>
+        <w:t>BST.h</w:t>
+      </w:r>
+      <w:proofErr w:type="spellEnd"/>
+      <w:r>
+        <w:t>”-and write my main() function that will handle creation and manipulation of the BST object through the BST implementation.</w:t>
       </w:r>
     </w:p>
     <w:p>
@@ -130,7 +186,15 @@
         <w:t xml:space="preserve">, </w:t>
       </w:r>
       <w:r>
-        <w:t xml:space="preserve">add a few couts </w:t>
+        <w:t xml:space="preserve">add a few </w:t>
+      </w:r>
+      <w:proofErr w:type="spellStart"/>
+      <w:r>
+        <w:t>couts</w:t>
+      </w:r>
+      <w:proofErr w:type="spellEnd"/>
+      <w:r>
+        <w:t xml:space="preserve"> </w:t>
       </w:r>
       <w:r>
         <w:t xml:space="preserve">in various methods </w:t>
@@ -174,9 +238,11 @@
           <w:numId w:val="4"/>
         </w:numPr>
       </w:pPr>
+      <w:proofErr w:type="spellStart"/>
       <w:r>
         <w:t>BinNode.h</w:t>
       </w:r>
+      <w:proofErr w:type="spellEnd"/>
     </w:p>
     <w:p>
       <w:pPr>
@@ -186,9 +252,11 @@
           <w:numId w:val="4"/>
         </w:numPr>
       </w:pPr>
+      <w:proofErr w:type="spellStart"/>
       <w:r>
         <w:t>BSTNode.h</w:t>
       </w:r>
+      <w:proofErr w:type="spellEnd"/>
     </w:p>
     <w:p>
       <w:pPr>
@@ -198,9 +266,11 @@
           <w:numId w:val="4"/>
         </w:numPr>
       </w:pPr>
+      <w:proofErr w:type="spellStart"/>
       <w:r>
         <w:t>BST.h</w:t>
       </w:r>
+      <w:proofErr w:type="spellEnd"/>
     </w:p>
     <w:p>
       <w:pPr>
@@ -237,12 +307,14 @@
       <w:r>
         <w:t xml:space="preserve">Changes to </w:t>
       </w:r>
+      <w:proofErr w:type="spellStart"/>
       <w:r>
         <w:t>BSTNode</w:t>
       </w:r>
       <w:r>
         <w:t>.h</w:t>
       </w:r>
+      <w:proofErr w:type="spellEnd"/>
     </w:p>
     <w:p>
       <w:pPr>
@@ -256,8 +328,13 @@
         <w:t xml:space="preserve">Since </w:t>
       </w:r>
       <w:r>
-        <w:t>implements the Binary Nodes from BinNodes.h</w:t>
-      </w:r>
+        <w:t xml:space="preserve">implements the Binary Nodes from </w:t>
+      </w:r>
+      <w:proofErr w:type="spellStart"/>
+      <w:r>
+        <w:t>BinNodes.h</w:t>
+      </w:r>
+      <w:proofErr w:type="spellEnd"/>
       <w:r>
         <w:t xml:space="preserve">, we will need to </w:t>
       </w:r>
@@ -290,7 +367,15 @@
         </w:numPr>
       </w:pPr>
       <w:r>
-        <w:t>By adding more pointers, we defeat the purpose of the exercise. The goal is to optimize the binary tree structure in which there are left and right child pointers, allowing for more efficient access to other parts of the tree (the inorder predecessors and successors) where possible when no left or right child node exists.</w:t>
+        <w:t xml:space="preserve">By adding more pointers, we defeat the purpose of the exercise. The goal is to optimize the binary tree structure in which there are left and right child pointers, allowing for more efficient access to other parts of the tree (the </w:t>
+      </w:r>
+      <w:proofErr w:type="spellStart"/>
+      <w:r>
+        <w:t>inorder</w:t>
+      </w:r>
+      <w:proofErr w:type="spellEnd"/>
+      <w:r>
+        <w:t xml:space="preserve"> predecessors and successors) where possible when no left or right child node exists.</w:t>
       </w:r>
     </w:p>
     <w:p>
@@ -302,7 +387,23 @@
         </w:numPr>
       </w:pPr>
       <w:r>
-        <w:t>So, create context Booleans indicating the type of pointer of the lc and rc pointers.</w:t>
+        <w:t xml:space="preserve">So, create context Booleans indicating the type of pointer of the </w:t>
+      </w:r>
+      <w:proofErr w:type="spellStart"/>
+      <w:r>
+        <w:t>lc</w:t>
+      </w:r>
+      <w:proofErr w:type="spellEnd"/>
+      <w:r>
+        <w:t xml:space="preserve"> and </w:t>
+      </w:r>
+      <w:proofErr w:type="spellStart"/>
+      <w:r>
+        <w:t>rc</w:t>
+      </w:r>
+      <w:proofErr w:type="spellEnd"/>
+      <w:r>
+        <w:t xml:space="preserve"> pointers.</w:t>
       </w:r>
     </w:p>
     <w:p>
@@ -338,7 +439,15 @@
         </w:numPr>
       </w:pPr>
       <w:r>
-        <w:t>Amend isLeaf() to incorporate a check for the context variable when deciding if the node has no children (because now, all of them will have at least one child).</w:t>
+        <w:t xml:space="preserve">Amend </w:t>
+      </w:r>
+      <w:proofErr w:type="spellStart"/>
+      <w:r>
+        <w:t>isLeaf</w:t>
+      </w:r>
+      <w:proofErr w:type="spellEnd"/>
+      <w:r>
+        <w:t>() to incorporate a check for the context variable when deciding if the node has no children (because now, all of them will have at least one child).</w:t>
       </w:r>
     </w:p>
     <w:p>
@@ -398,8 +507,13 @@
         </w:numPr>
       </w:pPr>
       <w:r>
-        <w:t>Changes to BST.h</w:t>
-      </w:r>
+        <w:t xml:space="preserve">Changes to </w:t>
+      </w:r>
+      <w:proofErr w:type="spellStart"/>
+      <w:r>
+        <w:t>BST.h</w:t>
+      </w:r>
+      <w:proofErr w:type="spellEnd"/>
     </w:p>
     <w:p>
       <w:pPr>
@@ -421,8 +535,68 @@
           <w:numId w:val="4"/>
         </w:numPr>
       </w:pPr>
-      <w:r>
-        <w:t>InsertHelp()</w:t>
+      <w:proofErr w:type="spellStart"/>
+      <w:r>
+        <w:t>InsertHelp</w:t>
+      </w:r>
+      <w:proofErr w:type="spellEnd"/>
+      <w:r>
+        <w:t>()</w:t>
+      </w:r>
+    </w:p>
+    <w:p>
+      <w:pPr>
+        <w:pStyle w:val="ListParagraph"/>
+        <w:numPr>
+          <w:ilvl w:val="1"/>
+          <w:numId w:val="4"/>
+        </w:numPr>
+      </w:pPr>
+      <w:r>
+        <w:t>Add private functions</w:t>
+      </w:r>
+    </w:p>
+    <w:p>
+      <w:pPr>
+        <w:pStyle w:val="ListParagraph"/>
+        <w:numPr>
+          <w:ilvl w:val="2"/>
+          <w:numId w:val="4"/>
+        </w:numPr>
+      </w:pPr>
+      <w:r>
+        <w:t xml:space="preserve">Bool </w:t>
+      </w:r>
+      <w:proofErr w:type="spellStart"/>
+      <w:r>
+        <w:t>hasInorderPredecessor</w:t>
+      </w:r>
+      <w:proofErr w:type="spellEnd"/>
+      <w:r>
+        <w:t>()</w:t>
+      </w:r>
+    </w:p>
+    <w:p>
+      <w:pPr>
+        <w:pStyle w:val="ListParagraph"/>
+        <w:numPr>
+          <w:ilvl w:val="2"/>
+          <w:numId w:val="4"/>
+        </w:numPr>
+      </w:pPr>
+      <w:r>
+        <w:t xml:space="preserve">Bool </w:t>
+      </w:r>
+      <w:proofErr w:type="spellStart"/>
+      <w:r>
+        <w:t>hasInorder</w:t>
+      </w:r>
+      <w:r>
+        <w:t>Successor</w:t>
+      </w:r>
+      <w:proofErr w:type="spellEnd"/>
+      <w:r>
+        <w:t>()</w:t>
       </w:r>
     </w:p>
     <w:p>

</xml_diff>

<commit_message>
setting up has pred/succ functions and getting ready to integrate them into insertHelp
</commit_message>
<xml_diff>
--- a/Approach.docx
+++ b/Approach.docx
@@ -50,23 +50,7 @@
     </w:p>
     <w:p>
       <w:r>
-        <w:t>What does this mean? It means that we have a Binary Tree, or a K-</w:t>
-      </w:r>
-      <w:proofErr w:type="spellStart"/>
-      <w:r>
-        <w:t>ary</w:t>
-      </w:r>
-      <w:proofErr w:type="spellEnd"/>
-      <w:r>
-        <w:t xml:space="preserve"> tree where K = 2, and we want to be able to use pointers from each node to access the </w:t>
-      </w:r>
-      <w:proofErr w:type="spellStart"/>
-      <w:r>
-        <w:t>inorder</w:t>
-      </w:r>
-      <w:proofErr w:type="spellEnd"/>
-      <w:r>
-        <w:t xml:space="preserve"> predecessor and successor (in addition to the standard pointers to access </w:t>
+        <w:t xml:space="preserve">What does this mean? It means that we have a Binary Tree, or a K-ary tree where K = 2, and we want to be able to use pointers from each node to access the inorder predecessor and successor (in addition to the standard pointers to access </w:t>
       </w:r>
       <w:r>
         <w:t xml:space="preserve">the left and/or right children and/or parent node). </w:t>
@@ -74,51 +58,19 @@
     </w:p>
     <w:p>
       <w:r>
-        <w:t xml:space="preserve">Each of our “threaded” pointers (those that point to an </w:t>
-      </w:r>
-      <w:proofErr w:type="spellStart"/>
-      <w:r>
-        <w:t>inorder</w:t>
-      </w:r>
-      <w:proofErr w:type="spellEnd"/>
-      <w:r>
-        <w:t xml:space="preserve"> predecessor or successor) must be marked as such using a </w:t>
-      </w:r>
-      <w:proofErr w:type="spellStart"/>
-      <w:r>
-        <w:t>boolean</w:t>
-      </w:r>
-      <w:proofErr w:type="spellEnd"/>
-      <w:r>
-        <w:t xml:space="preserve"> (</w:t>
+        <w:t>Each of our “threaded” pointers (those that point to an inorder predecessor or successor) must be marked as such using a boolean (</w:t>
       </w:r>
       <w:r>
         <w:t xml:space="preserve">which </w:t>
       </w:r>
       <w:r>
-        <w:t>indicates the “</w:t>
-      </w:r>
-      <w:proofErr w:type="spellStart"/>
-      <w:r>
-        <w:t>isAThread</w:t>
-      </w:r>
-      <w:proofErr w:type="spellEnd"/>
-      <w:r>
-        <w:t xml:space="preserve">” quality of each pointer, so “true” means that the </w:t>
+        <w:t xml:space="preserve">indicates the “isAThread” quality of each pointer, so “true” means that the </w:t>
       </w:r>
       <w:r>
         <w:t>pointer is a thread</w:t>
       </w:r>
       <w:r>
-        <w:t xml:space="preserve"> to an </w:t>
-      </w:r>
-      <w:proofErr w:type="spellStart"/>
-      <w:r>
-        <w:t>inorder</w:t>
-      </w:r>
-      <w:proofErr w:type="spellEnd"/>
-      <w:r>
-        <w:t xml:space="preserve"> predecessor or successor</w:t>
+        <w:t xml:space="preserve"> to an inorder predecessor or successor</w:t>
       </w:r>
       <w:r>
         <w:t xml:space="preserve"> and “false” means it is a regular pointer to another node</w:t>
@@ -160,15 +112,106 @@
         </w:numPr>
       </w:pPr>
       <w:r>
-        <w:t>In main.cpp, I will inherit the appropriate file-“</w:t>
-      </w:r>
-      <w:proofErr w:type="spellStart"/>
+        <w:t>In main.cpp, I will inherit the appropriate file-“BST.h”-and write my main() function that will handle creation and manipulation of the BST object through the BST implementation.</w:t>
+      </w:r>
+    </w:p>
+    <w:p>
+      <w:pPr>
+        <w:pStyle w:val="ListParagraph"/>
+        <w:numPr>
+          <w:ilvl w:val="1"/>
+          <w:numId w:val="4"/>
+        </w:numPr>
+      </w:pPr>
+      <w:r>
+        <w:t>To get a hang of how data moves through the objects, I’ll create a BST object</w:t>
+      </w:r>
+      <w:r>
+        <w:t xml:space="preserve">, </w:t>
+      </w:r>
+      <w:r>
+        <w:t xml:space="preserve">add a few couts </w:t>
+      </w:r>
+      <w:r>
+        <w:t xml:space="preserve">in various methods </w:t>
+      </w:r>
+      <w:r>
+        <w:t xml:space="preserve">to see </w:t>
+      </w:r>
+      <w:r>
+        <w:t>which are called and when, and compile/run the program.</w:t>
+      </w:r>
+    </w:p>
+    <w:p>
+      <w:pPr>
+        <w:pStyle w:val="ListParagraph"/>
+        <w:numPr>
+          <w:ilvl w:val="0"/>
+          <w:numId w:val="4"/>
+        </w:numPr>
+      </w:pPr>
+      <w:r>
+        <w:t>Determining changes</w:t>
+      </w:r>
+    </w:p>
+    <w:p>
+      <w:pPr>
+        <w:pStyle w:val="ListParagraph"/>
+        <w:numPr>
+          <w:ilvl w:val="1"/>
+          <w:numId w:val="4"/>
+        </w:numPr>
+      </w:pPr>
+      <w:r>
+        <w:t>We’ll need to make changes to the following files</w:t>
+      </w:r>
+    </w:p>
+    <w:p>
+      <w:pPr>
+        <w:pStyle w:val="ListParagraph"/>
+        <w:numPr>
+          <w:ilvl w:val="2"/>
+          <w:numId w:val="4"/>
+        </w:numPr>
+      </w:pPr>
+      <w:r>
+        <w:t>BinNode.h</w:t>
+      </w:r>
+    </w:p>
+    <w:p>
+      <w:pPr>
+        <w:pStyle w:val="ListParagraph"/>
+        <w:numPr>
+          <w:ilvl w:val="2"/>
+          <w:numId w:val="4"/>
+        </w:numPr>
+      </w:pPr>
+      <w:r>
+        <w:t>BSTNode.h</w:t>
+      </w:r>
+    </w:p>
+    <w:p>
+      <w:pPr>
+        <w:pStyle w:val="ListParagraph"/>
+        <w:numPr>
+          <w:ilvl w:val="2"/>
+          <w:numId w:val="4"/>
+        </w:numPr>
+      </w:pPr>
       <w:r>
         <w:t>BST.h</w:t>
       </w:r>
-      <w:proofErr w:type="spellEnd"/>
-      <w:r>
-        <w:t>”-and write my main() function that will handle creation and manipulation of the BST object through the BST implementation.</w:t>
+    </w:p>
+    <w:p>
+      <w:pPr>
+        <w:pStyle w:val="ListParagraph"/>
+        <w:numPr>
+          <w:ilvl w:val="2"/>
+          <w:numId w:val="4"/>
+        </w:numPr>
+      </w:pPr>
+      <w:r>
+        <w:t>Main.cpp</w:t>
       </w:r>
     </w:p>
     <w:p>
@@ -180,30 +223,7 @@
         </w:numPr>
       </w:pPr>
       <w:r>
-        <w:t>To get a hang of how data moves through the objects, I’ll create a BST object</w:t>
-      </w:r>
-      <w:r>
-        <w:t xml:space="preserve">, </w:t>
-      </w:r>
-      <w:r>
-        <w:t xml:space="preserve">add a few </w:t>
-      </w:r>
-      <w:proofErr w:type="spellStart"/>
-      <w:r>
-        <w:t>couts</w:t>
-      </w:r>
-      <w:proofErr w:type="spellEnd"/>
-      <w:r>
-        <w:t xml:space="preserve"> </w:t>
-      </w:r>
-      <w:r>
-        <w:t xml:space="preserve">in various methods </w:t>
-      </w:r>
-      <w:r>
-        <w:t xml:space="preserve">to see </w:t>
-      </w:r>
-      <w:r>
-        <w:t>which are called and when, and compile/run the program.</w:t>
+        <w:t>Let’s break this down</w:t>
       </w:r>
     </w:p>
     <w:p>
@@ -215,7 +235,13 @@
         </w:numPr>
       </w:pPr>
       <w:r>
-        <w:t>Determining changes</w:t>
+        <w:t xml:space="preserve">Changes to </w:t>
+      </w:r>
+      <w:r>
+        <w:t>BSTNode</w:t>
+      </w:r>
+      <w:r>
+        <w:t>.h</w:t>
       </w:r>
     </w:p>
     <w:p>
@@ -227,114 +253,11 @@
         </w:numPr>
       </w:pPr>
       <w:r>
-        <w:t>We’ll need to make changes to the following files</w:t>
-      </w:r>
-    </w:p>
-    <w:p>
-      <w:pPr>
-        <w:pStyle w:val="ListParagraph"/>
-        <w:numPr>
-          <w:ilvl w:val="2"/>
-          <w:numId w:val="4"/>
-        </w:numPr>
-      </w:pPr>
-      <w:proofErr w:type="spellStart"/>
-      <w:r>
-        <w:t>BinNode.h</w:t>
-      </w:r>
-      <w:proofErr w:type="spellEnd"/>
-    </w:p>
-    <w:p>
-      <w:pPr>
-        <w:pStyle w:val="ListParagraph"/>
-        <w:numPr>
-          <w:ilvl w:val="2"/>
-          <w:numId w:val="4"/>
-        </w:numPr>
-      </w:pPr>
-      <w:proofErr w:type="spellStart"/>
-      <w:r>
-        <w:t>BSTNode.h</w:t>
-      </w:r>
-      <w:proofErr w:type="spellEnd"/>
-    </w:p>
-    <w:p>
-      <w:pPr>
-        <w:pStyle w:val="ListParagraph"/>
-        <w:numPr>
-          <w:ilvl w:val="2"/>
-          <w:numId w:val="4"/>
-        </w:numPr>
-      </w:pPr>
-      <w:proofErr w:type="spellStart"/>
-      <w:r>
-        <w:t>BST.h</w:t>
-      </w:r>
-      <w:proofErr w:type="spellEnd"/>
-    </w:p>
-    <w:p>
-      <w:pPr>
-        <w:pStyle w:val="ListParagraph"/>
-        <w:numPr>
-          <w:ilvl w:val="2"/>
-          <w:numId w:val="4"/>
-        </w:numPr>
-      </w:pPr>
-      <w:r>
-        <w:t>Main.cpp</w:t>
-      </w:r>
-    </w:p>
-    <w:p>
-      <w:pPr>
-        <w:pStyle w:val="ListParagraph"/>
-        <w:numPr>
-          <w:ilvl w:val="1"/>
-          <w:numId w:val="4"/>
-        </w:numPr>
-      </w:pPr>
-      <w:r>
-        <w:t>Let’s break this down</w:t>
-      </w:r>
-    </w:p>
-    <w:p>
-      <w:pPr>
-        <w:pStyle w:val="ListParagraph"/>
-        <w:numPr>
-          <w:ilvl w:val="0"/>
-          <w:numId w:val="4"/>
-        </w:numPr>
-      </w:pPr>
-      <w:r>
-        <w:t xml:space="preserve">Changes to </w:t>
-      </w:r>
-      <w:proofErr w:type="spellStart"/>
-      <w:r>
-        <w:t>BSTNode</w:t>
-      </w:r>
-      <w:r>
-        <w:t>.h</w:t>
-      </w:r>
-      <w:proofErr w:type="spellEnd"/>
-    </w:p>
-    <w:p>
-      <w:pPr>
-        <w:pStyle w:val="ListParagraph"/>
-        <w:numPr>
-          <w:ilvl w:val="1"/>
-          <w:numId w:val="4"/>
-        </w:numPr>
-      </w:pPr>
-      <w:r>
         <w:t xml:space="preserve">Since </w:t>
       </w:r>
       <w:r>
-        <w:t xml:space="preserve">implements the Binary Nodes from </w:t>
-      </w:r>
-      <w:proofErr w:type="spellStart"/>
-      <w:r>
-        <w:t>BinNodes.h</w:t>
-      </w:r>
-      <w:proofErr w:type="spellEnd"/>
+        <w:t>implements the Binary Nodes from BinNodes.h</w:t>
+      </w:r>
       <w:r>
         <w:t xml:space="preserve">, we will need to </w:t>
       </w:r>
@@ -367,15 +290,7 @@
         </w:numPr>
       </w:pPr>
       <w:r>
-        <w:t xml:space="preserve">By adding more pointers, we defeat the purpose of the exercise. The goal is to optimize the binary tree structure in which there are left and right child pointers, allowing for more efficient access to other parts of the tree (the </w:t>
-      </w:r>
-      <w:proofErr w:type="spellStart"/>
-      <w:r>
-        <w:t>inorder</w:t>
-      </w:r>
-      <w:proofErr w:type="spellEnd"/>
-      <w:r>
-        <w:t xml:space="preserve"> predecessors and successors) where possible when no left or right child node exists.</w:t>
+        <w:t>By adding more pointers, we defeat the purpose of the exercise. The goal is to optimize the binary tree structure in which there are left and right child pointers, allowing for more efficient access to other parts of the tree (the inorder predecessors and successors) where possible when no left or right child node exists.</w:t>
       </w:r>
     </w:p>
     <w:p>
@@ -387,23 +302,7 @@
         </w:numPr>
       </w:pPr>
       <w:r>
-        <w:t xml:space="preserve">So, create context Booleans indicating the type of pointer of the </w:t>
-      </w:r>
-      <w:proofErr w:type="spellStart"/>
-      <w:r>
-        <w:t>lc</w:t>
-      </w:r>
-      <w:proofErr w:type="spellEnd"/>
-      <w:r>
-        <w:t xml:space="preserve"> and </w:t>
-      </w:r>
-      <w:proofErr w:type="spellStart"/>
-      <w:r>
-        <w:t>rc</w:t>
-      </w:r>
-      <w:proofErr w:type="spellEnd"/>
-      <w:r>
-        <w:t xml:space="preserve"> pointers.</w:t>
+        <w:t>So, create context Booleans indicating the type of pointer of the lc and rc pointers.</w:t>
       </w:r>
     </w:p>
     <w:p>
@@ -439,15 +338,7 @@
         </w:numPr>
       </w:pPr>
       <w:r>
-        <w:t xml:space="preserve">Amend </w:t>
-      </w:r>
-      <w:proofErr w:type="spellStart"/>
-      <w:r>
-        <w:t>isLeaf</w:t>
-      </w:r>
-      <w:proofErr w:type="spellEnd"/>
-      <w:r>
-        <w:t>() to incorporate a check for the context variable when deciding if the node has no children (because now, all of them will have at least one child).</w:t>
+        <w:t>Amend isLeaf() to incorporate a check for the context variable when deciding if the node has no children (because now, all of them will have at least one child).</w:t>
       </w:r>
     </w:p>
     <w:p>
@@ -507,13 +398,8 @@
         </w:numPr>
       </w:pPr>
       <w:r>
-        <w:t xml:space="preserve">Changes to </w:t>
-      </w:r>
-      <w:proofErr w:type="spellStart"/>
-      <w:r>
-        <w:t>BST.h</w:t>
-      </w:r>
-      <w:proofErr w:type="spellEnd"/>
+        <w:t>Changes to BST.h</w:t>
+      </w:r>
     </w:p>
     <w:p>
       <w:pPr>
@@ -535,13 +421,62 @@
           <w:numId w:val="4"/>
         </w:numPr>
       </w:pPr>
-      <w:proofErr w:type="spellStart"/>
-      <w:r>
-        <w:t>InsertHelp</w:t>
-      </w:r>
-      <w:proofErr w:type="spellEnd"/>
-      <w:r>
-        <w:t>()</w:t>
+      <w:r>
+        <w:t>InsertHelp()</w:t>
+      </w:r>
+    </w:p>
+    <w:p>
+      <w:pPr>
+        <w:pStyle w:val="ListParagraph"/>
+        <w:numPr>
+          <w:ilvl w:val="2"/>
+          <w:numId w:val="4"/>
+        </w:numPr>
+      </w:pPr>
+      <w:r>
+        <w:t>Need to incorporate the use of hasInorderPredecessor and hasInorderSuccessor here</w:t>
+      </w:r>
+    </w:p>
+    <w:p>
+      <w:pPr>
+        <w:pStyle w:val="ListParagraph"/>
+        <w:numPr>
+          <w:ilvl w:val="3"/>
+          <w:numId w:val="4"/>
+        </w:numPr>
+      </w:pPr>
+      <w:r>
+        <w:t>To properly set the “isLcThreaded” and “isRcThreaded” variables in BSTNode.h based on the insertion position of the new node</w:t>
+      </w:r>
+    </w:p>
+    <w:p>
+      <w:pPr>
+        <w:pStyle w:val="ListParagraph"/>
+        <w:numPr>
+          <w:ilvl w:val="3"/>
+          <w:numId w:val="4"/>
+        </w:numPr>
+      </w:pPr>
+      <w:r>
+        <w:t xml:space="preserve">Also need to take into account that when new nodes are added and those (previously null, now threaded and active) pointers are </w:t>
+      </w:r>
+      <w:r>
+        <w:t>redirected to a non-threaded target node (an actual child node), those variables will need to be set to “false”</w:t>
+      </w:r>
+      <w:r>
+        <w:t xml:space="preserve"> for accuracy, otherwise a bunch of them will say they are threaded when they aren’t.</w:t>
+      </w:r>
+    </w:p>
+    <w:p>
+      <w:pPr>
+        <w:pStyle w:val="ListParagraph"/>
+        <w:numPr>
+          <w:ilvl w:val="3"/>
+          <w:numId w:val="4"/>
+        </w:numPr>
+      </w:pPr>
+      <w:r>
+        <w:t>Incorporating “lcIsThreaded” and “rcIsThreaded” booleans in insertHelp() based on the “hasInorderPredecessor” and “hasInorderSuccessor” Boolean functions in BST.h when insertHelp() is run for all cases except the root will ensure this isn’t an issue.</w:t>
       </w:r>
     </w:p>
     <w:p>
@@ -565,15 +500,7 @@
         </w:numPr>
       </w:pPr>
       <w:r>
-        <w:t xml:space="preserve">Bool </w:t>
-      </w:r>
-      <w:proofErr w:type="spellStart"/>
-      <w:r>
-        <w:t>hasInorderPredecessor</w:t>
-      </w:r>
-      <w:proofErr w:type="spellEnd"/>
-      <w:r>
-        <w:t>()</w:t>
+        <w:t>Bool hasInorderPredecessor()</w:t>
       </w:r>
     </w:p>
     <w:p>
@@ -585,16 +512,12 @@
         </w:numPr>
       </w:pPr>
       <w:r>
-        <w:t xml:space="preserve">Bool </w:t>
-      </w:r>
-      <w:proofErr w:type="spellStart"/>
-      <w:r>
-        <w:t>hasInorder</w:t>
+        <w:lastRenderedPageBreak/>
+        <w:t>Bool hasInorder</w:t>
       </w:r>
       <w:r>
         <w:t>Successor</w:t>
       </w:r>
-      <w:proofErr w:type="spellEnd"/>
       <w:r>
         <w:t>()</w:t>
       </w:r>

</xml_diff>

<commit_message>
approach changes, find working
</commit_message>
<xml_diff>
--- a/Approach.docx
+++ b/Approach.docx
@@ -50,37 +50,35 @@
     </w:p>
     <w:p>
       <w:r>
-        <w:t xml:space="preserve">What does this mean? It means that we have a Binary Tree, or a K-ary tree where K = 2, and we want to be able to use pointers from each node to access the inorder predecessor and successor (in addition to the standard pointers to access </w:t>
-      </w:r>
-      <w:r>
-        <w:t xml:space="preserve">the left and/or right children and/or parent node). </w:t>
-      </w:r>
-    </w:p>
-    <w:p>
-      <w:r>
-        <w:t xml:space="preserve">Each of our “threaded” pointers (those that point to an inorder predecessor or successor) must be marked as such using a </w:t>
-      </w:r>
-      <w:proofErr w:type="spellStart"/>
-      <w:r>
-        <w:t>boolean</w:t>
-      </w:r>
-      <w:proofErr w:type="spellEnd"/>
-      <w:r>
-        <w:t xml:space="preserve"> (</w:t>
+        <w:t xml:space="preserve">What does this mean? It means that we have a Binary Tree, or a K-ary tree where K = 2, and we want to be able to use pointers from each node to access the inorder predecessor and successor (in addition to </w:t>
+      </w:r>
+      <w:r>
+        <w:t xml:space="preserve">using the same </w:t>
+      </w:r>
+      <w:r>
+        <w:t xml:space="preserve">pointers to access </w:t>
+      </w:r>
+      <w:r>
+        <w:t>the left and/or right children and/or parent node).</w:t>
+      </w:r>
+    </w:p>
+    <w:p>
+      <w:r>
+        <w:t xml:space="preserve">A standard pointer-based Binary Tree implementation uses two pointers that we will be reusing. These two pointers typically reference the left child and right child of the current node. </w:t>
+      </w:r>
+      <w:r>
+        <w:t>We will be using these pointers in two capacities-as “regular” and “threaded”.</w:t>
+      </w:r>
+    </w:p>
+    <w:p>
+      <w:r>
+        <w:t>Each of our “threaded” pointers (those that point to an inorder predecessor or successor) must be marked as such using a boolean (</w:t>
       </w:r>
       <w:r>
         <w:t xml:space="preserve">which </w:t>
       </w:r>
       <w:r>
-        <w:t>indicates the “</w:t>
-      </w:r>
-      <w:proofErr w:type="spellStart"/>
-      <w:r>
-        <w:t>isAThread</w:t>
-      </w:r>
-      <w:proofErr w:type="spellEnd"/>
-      <w:r>
-        <w:t xml:space="preserve">” quality of each pointer, so “true” means that the </w:t>
+        <w:t xml:space="preserve">indicates the “isAThread” quality of each pointer, so “true” means that the </w:t>
       </w:r>
       <w:r>
         <w:t>pointer is a thread</w:t>
@@ -128,15 +126,7 @@
         </w:numPr>
       </w:pPr>
       <w:r>
-        <w:t>In main.cpp, I will inherit the appropriate file</w:t>
-      </w:r>
-      <w:proofErr w:type="gramStart"/>
-      <w:r>
-        <w:t>-“</w:t>
-      </w:r>
-      <w:proofErr w:type="gramEnd"/>
-      <w:r>
-        <w:t>BST.h”-and write my main() function that will handle creation and manipulation of the BST object through the BST implementation.</w:t>
+        <w:t>In main.cpp, I will inherit the appropriate file-“BST.h”-and write my main() function that will handle creation and manipulation of the BST object through the BST implementation.</w:t>
       </w:r>
     </w:p>
     <w:p>
@@ -154,15 +144,7 @@
         <w:t xml:space="preserve">, </w:t>
       </w:r>
       <w:r>
-        <w:t xml:space="preserve">add a few </w:t>
-      </w:r>
-      <w:proofErr w:type="spellStart"/>
-      <w:r>
-        <w:t>couts</w:t>
-      </w:r>
-      <w:proofErr w:type="spellEnd"/>
-      <w:r>
-        <w:t xml:space="preserve"> </w:t>
+        <w:t xml:space="preserve">add a few couts </w:t>
       </w:r>
       <w:r>
         <w:t xml:space="preserve">in various methods </w:t>
@@ -206,11 +188,9 @@
           <w:numId w:val="4"/>
         </w:numPr>
       </w:pPr>
-      <w:proofErr w:type="spellStart"/>
-      <w:r>
-        <w:t>BinNode.h</w:t>
-      </w:r>
-      <w:proofErr w:type="spellEnd"/>
+      <w:r>
+        <w:t>BSTNode.h</w:t>
+      </w:r>
     </w:p>
     <w:p>
       <w:pPr>
@@ -221,7 +201,7 @@
         </w:numPr>
       </w:pPr>
       <w:r>
-        <w:t>BSTNode.h</w:t>
+        <w:t>BST.h</w:t>
       </w:r>
     </w:p>
     <w:p>
@@ -233,7 +213,137 @@
         </w:numPr>
       </w:pPr>
       <w:r>
-        <w:t>BST.h</w:t>
+        <w:t>Main.cpp</w:t>
+      </w:r>
+    </w:p>
+    <w:p>
+      <w:pPr>
+        <w:pStyle w:val="ListParagraph"/>
+        <w:numPr>
+          <w:ilvl w:val="1"/>
+          <w:numId w:val="4"/>
+        </w:numPr>
+      </w:pPr>
+      <w:r>
+        <w:t>Let’s break this down</w:t>
+      </w:r>
+    </w:p>
+    <w:p>
+      <w:pPr>
+        <w:pStyle w:val="ListParagraph"/>
+        <w:numPr>
+          <w:ilvl w:val="0"/>
+          <w:numId w:val="4"/>
+        </w:numPr>
+      </w:pPr>
+      <w:r>
+        <w:t xml:space="preserve">Changes to </w:t>
+      </w:r>
+      <w:r>
+        <w:t>BSTNode</w:t>
+      </w:r>
+      <w:r>
+        <w:t>.h</w:t>
+      </w:r>
+    </w:p>
+    <w:p>
+      <w:pPr>
+        <w:pStyle w:val="ListParagraph"/>
+        <w:numPr>
+          <w:ilvl w:val="1"/>
+          <w:numId w:val="4"/>
+        </w:numPr>
+      </w:pPr>
+      <w:r>
+        <w:lastRenderedPageBreak/>
+        <w:t xml:space="preserve">Since </w:t>
+      </w:r>
+      <w:r>
+        <w:t>implements the Binary Nodes from BinNodes.h</w:t>
+      </w:r>
+      <w:r>
+        <w:t xml:space="preserve">, we will need to </w:t>
+      </w:r>
+      <w:r>
+        <w:t>make sure there is support for threaded pointers and associated Booleans.</w:t>
+      </w:r>
+    </w:p>
+    <w:p>
+      <w:pPr>
+        <w:pStyle w:val="ListParagraph"/>
+        <w:numPr>
+          <w:ilvl w:val="1"/>
+          <w:numId w:val="4"/>
+        </w:numPr>
+      </w:pPr>
+      <w:r>
+        <w:t xml:space="preserve">This will NOT be done by adding more pointers. We will merely reuse the pointers for the left and right children that are already there, but label them as either “threaded” or “regular” pointers using a </w:t>
+      </w:r>
+      <w:r>
+        <w:t xml:space="preserve">private </w:t>
+      </w:r>
+      <w:r>
+        <w:t>Boolean (“true” if “threaded”, “false” if “regular”).</w:t>
+      </w:r>
+    </w:p>
+    <w:p>
+      <w:pPr>
+        <w:pStyle w:val="ListParagraph"/>
+        <w:numPr>
+          <w:ilvl w:val="1"/>
+          <w:numId w:val="4"/>
+        </w:numPr>
+      </w:pPr>
+      <w:r>
+        <w:t>By adding more pointers, we defeat the purpose of the exercise. The goal is to optimize the binary tree structure in which there are left and right child pointers, allowing for more efficient access to other parts of the tree (the inorder predecessors and successors) where possible when no left or right child node exists.</w:t>
+      </w:r>
+    </w:p>
+    <w:p>
+      <w:pPr>
+        <w:pStyle w:val="ListParagraph"/>
+        <w:numPr>
+          <w:ilvl w:val="1"/>
+          <w:numId w:val="4"/>
+        </w:numPr>
+      </w:pPr>
+      <w:r>
+        <w:t>So, create context Booleans indicating the type of pointer of the lc and rc pointers.</w:t>
+      </w:r>
+    </w:p>
+    <w:p>
+      <w:pPr>
+        <w:pStyle w:val="ListParagraph"/>
+        <w:numPr>
+          <w:ilvl w:val="1"/>
+          <w:numId w:val="4"/>
+        </w:numPr>
+      </w:pPr>
+      <w:r>
+        <w:t>Create getter and setter methods for these Booleans.</w:t>
+      </w:r>
+    </w:p>
+    <w:p>
+      <w:pPr>
+        <w:pStyle w:val="ListParagraph"/>
+        <w:numPr>
+          <w:ilvl w:val="1"/>
+          <w:numId w:val="4"/>
+        </w:numPr>
+      </w:pPr>
+      <w:r>
+        <w:t>Integrate these new variables into the constructor w/ parameters method.</w:t>
+      </w:r>
+    </w:p>
+    <w:p>
+      <w:pPr>
+        <w:pStyle w:val="ListParagraph"/>
+        <w:numPr>
+          <w:ilvl w:val="1"/>
+          <w:numId w:val="4"/>
+        </w:numPr>
+      </w:pPr>
+      <w:r>
+        <w:t>Amend isLeaf() to incorporate a check for the context variable when deciding if the node has no children (because now, all of them will have at least one child).</w:t>
       </w:r>
     </w:p>
     <w:p>
@@ -245,7 +355,43 @@
         </w:numPr>
       </w:pPr>
       <w:r>
-        <w:t>Main.cpp</w:t>
+        <w:t>If it has no children, it’s a leaf</w:t>
+      </w:r>
+    </w:p>
+    <w:p>
+      <w:pPr>
+        <w:pStyle w:val="ListParagraph"/>
+        <w:numPr>
+          <w:ilvl w:val="2"/>
+          <w:numId w:val="4"/>
+        </w:numPr>
+      </w:pPr>
+      <w:r>
+        <w:t>If all of its children are threaded, it’s a leaf</w:t>
+      </w:r>
+    </w:p>
+    <w:p>
+      <w:pPr>
+        <w:pStyle w:val="ListParagraph"/>
+        <w:numPr>
+          <w:ilvl w:val="3"/>
+          <w:numId w:val="4"/>
+        </w:numPr>
+      </w:pPr>
+      <w:r>
+        <w:t>Have to count number of children and get the “true” thread context variables for them</w:t>
+      </w:r>
+    </w:p>
+    <w:p>
+      <w:pPr>
+        <w:pStyle w:val="ListParagraph"/>
+        <w:numPr>
+          <w:ilvl w:val="3"/>
+          <w:numId w:val="4"/>
+        </w:numPr>
+      </w:pPr>
+      <w:r>
+        <w:t>If they’re equal, it’s a leaf</w:t>
       </w:r>
     </w:p>
     <w:p>
@@ -257,7 +403,7 @@
         </w:numPr>
       </w:pPr>
       <w:r>
-        <w:t>Let’s break this down</w:t>
+        <w:t>Now, we have to ensure that the methods in BST.h that call methods in our BSTNode class do so with the appropriate parameters (the booleans needed for thread/regular context).</w:t>
       </w:r>
     </w:p>
     <w:p>
@@ -269,13 +415,7 @@
         </w:numPr>
       </w:pPr>
       <w:r>
-        <w:t xml:space="preserve">Changes to </w:t>
-      </w:r>
-      <w:r>
-        <w:t>BSTNode</w:t>
-      </w:r>
-      <w:r>
-        <w:t>.h</w:t>
+        <w:t>Changes to BST.h</w:t>
       </w:r>
     </w:p>
     <w:p>
@@ -287,21 +427,55 @@
         </w:numPr>
       </w:pPr>
       <w:r>
-        <w:t xml:space="preserve">Since </w:t>
-      </w:r>
-      <w:r>
-        <w:t xml:space="preserve">implements the Binary Nodes from </w:t>
-      </w:r>
-      <w:proofErr w:type="spellStart"/>
-      <w:r>
-        <w:t>BinNodes.h</w:t>
-      </w:r>
-      <w:proofErr w:type="spellEnd"/>
-      <w:r>
-        <w:t xml:space="preserve">, we will need to </w:t>
-      </w:r>
-      <w:r>
-        <w:t>make sure there is support for threaded pointers and associated Booleans.</w:t>
+        <w:t>Add private functions</w:t>
+      </w:r>
+    </w:p>
+    <w:p>
+      <w:pPr>
+        <w:pStyle w:val="ListParagraph"/>
+        <w:numPr>
+          <w:ilvl w:val="2"/>
+          <w:numId w:val="4"/>
+        </w:numPr>
+      </w:pPr>
+      <w:r>
+        <w:t>Bool hasInorderPredecessor()</w:t>
+      </w:r>
+    </w:p>
+    <w:p>
+      <w:pPr>
+        <w:pStyle w:val="ListParagraph"/>
+        <w:numPr>
+          <w:ilvl w:val="3"/>
+          <w:numId w:val="4"/>
+        </w:numPr>
+      </w:pPr>
+      <w:r>
+        <w:t>This will tell any asking function if the node being inserted or manipulated has a predecessor when traversing the tree inorder.</w:t>
+      </w:r>
+    </w:p>
+    <w:p>
+      <w:pPr>
+        <w:pStyle w:val="ListParagraph"/>
+        <w:numPr>
+          <w:ilvl w:val="2"/>
+          <w:numId w:val="4"/>
+        </w:numPr>
+      </w:pPr>
+      <w:r>
+        <w:t>Bool hasInorderSuccessor()</w:t>
+      </w:r>
+    </w:p>
+    <w:p>
+      <w:pPr>
+        <w:pStyle w:val="ListParagraph"/>
+        <w:numPr>
+          <w:ilvl w:val="3"/>
+          <w:numId w:val="4"/>
+        </w:numPr>
+      </w:pPr>
+      <w:r>
+        <w:t>This will tell any asking function if the node being inserted or manipulated has a successor when traversing the tree inorder.</w:t>
       </w:r>
     </w:p>
     <w:p>
@@ -312,18 +486,339 @@
           <w:numId w:val="4"/>
         </w:numPr>
       </w:pPr>
-      <w:r>
-        <w:t xml:space="preserve">This will NOT be done by adding more pointers. We will merely reuse the pointers for the left and right children that are already there, but label them as </w:t>
-      </w:r>
+    </w:p>
+    <w:p>
+      <w:pPr>
+        <w:pStyle w:val="ListParagraph"/>
+        <w:numPr>
+          <w:ilvl w:val="1"/>
+          <w:numId w:val="4"/>
+        </w:numPr>
+      </w:pPr>
+      <w:r>
+        <w:t>InsertHelp()</w:t>
+      </w:r>
+    </w:p>
+    <w:p>
+      <w:pPr>
+        <w:pStyle w:val="ListParagraph"/>
+        <w:numPr>
+          <w:ilvl w:val="2"/>
+          <w:numId w:val="4"/>
+        </w:numPr>
+      </w:pPr>
+      <w:r>
+        <w:t>Need to check the status of the “root” object being passed in.</w:t>
+      </w:r>
+    </w:p>
+    <w:p>
+      <w:pPr>
+        <w:pStyle w:val="ListParagraph"/>
+        <w:numPr>
+          <w:ilvl w:val="3"/>
+          <w:numId w:val="4"/>
+        </w:numPr>
+      </w:pPr>
+      <w:r>
+        <w:t>If the object is empty, create a new node</w:t>
+      </w:r>
+      <w:r>
+        <w:t xml:space="preserve"> (empty tree)</w:t>
+      </w:r>
+    </w:p>
+    <w:p>
+      <w:pPr>
+        <w:pStyle w:val="ListParagraph"/>
+        <w:numPr>
+          <w:ilvl w:val="3"/>
+          <w:numId w:val="4"/>
+        </w:numPr>
+      </w:pPr>
+      <w:r>
+        <w:t>If the object is not empty</w:t>
+      </w:r>
+    </w:p>
+    <w:p>
+      <w:pPr>
+        <w:pStyle w:val="ListParagraph"/>
+        <w:numPr>
+          <w:ilvl w:val="4"/>
+          <w:numId w:val="4"/>
+        </w:numPr>
+      </w:pPr>
       <w:r>
         <w:lastRenderedPageBreak/>
-        <w:t xml:space="preserve">either “threaded” or “regular” pointers using a </w:t>
-      </w:r>
-      <w:r>
-        <w:t xml:space="preserve">private </w:t>
-      </w:r>
-      <w:r>
-        <w:t>Boolean (“true” if “threaded”, “false” if “regular”).</w:t>
+        <w:t>If the key of the object to be inserted is less than the root’s key</w:t>
+      </w:r>
+    </w:p>
+    <w:p>
+      <w:pPr>
+        <w:pStyle w:val="ListParagraph"/>
+        <w:numPr>
+          <w:ilvl w:val="5"/>
+          <w:numId w:val="4"/>
+        </w:numPr>
+      </w:pPr>
+      <w:r>
+        <w:t>Insert it as a left child</w:t>
+      </w:r>
+    </w:p>
+    <w:p>
+      <w:pPr>
+        <w:pStyle w:val="ListParagraph"/>
+        <w:numPr>
+          <w:ilvl w:val="5"/>
+          <w:numId w:val="4"/>
+        </w:numPr>
+      </w:pPr>
+      <w:r>
+        <w:t xml:space="preserve">As we use the insertHelp() function recursively, we will walk down the line to </w:t>
+      </w:r>
+      <w:r>
+        <w:t>a root that has no children</w:t>
+      </w:r>
+      <w:r>
+        <w:t>, finding that root by determining if the node in question has NO CHILDREN || a left pointer that is threaded</w:t>
+      </w:r>
+    </w:p>
+    <w:p>
+      <w:pPr>
+        <w:pStyle w:val="ListParagraph"/>
+        <w:numPr>
+          <w:ilvl w:val="5"/>
+          <w:numId w:val="4"/>
+        </w:numPr>
+      </w:pPr>
+      <w:r>
+        <w:t>Then</w:t>
+      </w:r>
+    </w:p>
+    <w:p>
+      <w:pPr>
+        <w:pStyle w:val="ListParagraph"/>
+        <w:numPr>
+          <w:ilvl w:val="6"/>
+          <w:numId w:val="4"/>
+        </w:numPr>
+      </w:pPr>
+      <w:r>
+        <w:t>Insert the node</w:t>
+      </w:r>
+    </w:p>
+    <w:p>
+      <w:pPr>
+        <w:pStyle w:val="ListParagraph"/>
+        <w:numPr>
+          <w:ilvl w:val="6"/>
+          <w:numId w:val="4"/>
+        </w:numPr>
+      </w:pPr>
+      <w:r>
+        <w:t xml:space="preserve">Reassign the root’s </w:t>
+      </w:r>
+      <w:r>
+        <w:t xml:space="preserve">left child </w:t>
+      </w:r>
+      <w:r>
+        <w:t>pointer to point to our new node</w:t>
+      </w:r>
+    </w:p>
+    <w:p>
+      <w:pPr>
+        <w:pStyle w:val="ListParagraph"/>
+        <w:numPr>
+          <w:ilvl w:val="6"/>
+          <w:numId w:val="4"/>
+        </w:numPr>
+      </w:pPr>
+      <w:r>
+        <w:t>Set lcIsThreaded to false</w:t>
+      </w:r>
+    </w:p>
+    <w:p>
+      <w:pPr>
+        <w:pStyle w:val="ListParagraph"/>
+        <w:numPr>
+          <w:ilvl w:val="6"/>
+          <w:numId w:val="4"/>
+        </w:numPr>
+      </w:pPr>
+      <w:r>
+        <w:t>Set the pointers for the new node to thread left and right as applicable</w:t>
+      </w:r>
+    </w:p>
+    <w:p>
+      <w:pPr>
+        <w:pStyle w:val="ListParagraph"/>
+        <w:numPr>
+          <w:ilvl w:val="7"/>
+          <w:numId w:val="4"/>
+        </w:numPr>
+      </w:pPr>
+      <w:r>
+        <w:t>Lc will point to inorder predecessor</w:t>
+      </w:r>
+    </w:p>
+    <w:p>
+      <w:pPr>
+        <w:pStyle w:val="ListParagraph"/>
+        <w:numPr>
+          <w:ilvl w:val="7"/>
+          <w:numId w:val="4"/>
+        </w:numPr>
+      </w:pPr>
+      <w:r>
+        <w:t>Rc will point to inorder successor</w:t>
+      </w:r>
+    </w:p>
+    <w:p>
+      <w:pPr>
+        <w:pStyle w:val="ListParagraph"/>
+        <w:numPr>
+          <w:ilvl w:val="4"/>
+          <w:numId w:val="4"/>
+        </w:numPr>
+      </w:pPr>
+      <w:r>
+        <w:t>If the key of the object to be inserted is greater than the root’s key</w:t>
+      </w:r>
+    </w:p>
+    <w:p>
+      <w:pPr>
+        <w:pStyle w:val="ListParagraph"/>
+        <w:numPr>
+          <w:ilvl w:val="5"/>
+          <w:numId w:val="4"/>
+        </w:numPr>
+      </w:pPr>
+      <w:r>
+        <w:t>Insert it as a right child</w:t>
+      </w:r>
+    </w:p>
+    <w:p>
+      <w:pPr>
+        <w:pStyle w:val="ListParagraph"/>
+        <w:numPr>
+          <w:ilvl w:val="5"/>
+          <w:numId w:val="4"/>
+        </w:numPr>
+      </w:pPr>
+      <w:r>
+        <w:t xml:space="preserve">As we use the insertHelp() function recursively, we will walk down the line to </w:t>
+      </w:r>
+      <w:r>
+        <w:t>a root node which has a left child but no right child</w:t>
+      </w:r>
+    </w:p>
+    <w:p>
+      <w:pPr>
+        <w:pStyle w:val="ListParagraph"/>
+        <w:numPr>
+          <w:ilvl w:val="5"/>
+          <w:numId w:val="4"/>
+        </w:numPr>
+      </w:pPr>
+      <w:r>
+        <w:t>Then</w:t>
+      </w:r>
+    </w:p>
+    <w:p>
+      <w:pPr>
+        <w:pStyle w:val="ListParagraph"/>
+        <w:numPr>
+          <w:ilvl w:val="6"/>
+          <w:numId w:val="4"/>
+        </w:numPr>
+      </w:pPr>
+      <w:r>
+        <w:t>Insert the node</w:t>
+      </w:r>
+      <w:r>
+        <w:t xml:space="preserve"> as the right child</w:t>
+      </w:r>
+    </w:p>
+    <w:p>
+      <w:pPr>
+        <w:pStyle w:val="ListParagraph"/>
+        <w:numPr>
+          <w:ilvl w:val="6"/>
+          <w:numId w:val="4"/>
+        </w:numPr>
+      </w:pPr>
+      <w:r>
+        <w:t xml:space="preserve">Reassign the root’s </w:t>
+      </w:r>
+      <w:r>
+        <w:t xml:space="preserve">right child </w:t>
+      </w:r>
+      <w:r>
+        <w:t>pointer to point to our new node</w:t>
+      </w:r>
+    </w:p>
+    <w:p>
+      <w:pPr>
+        <w:pStyle w:val="ListParagraph"/>
+        <w:numPr>
+          <w:ilvl w:val="6"/>
+          <w:numId w:val="4"/>
+        </w:numPr>
+      </w:pPr>
+      <w:r>
+        <w:t xml:space="preserve">Set </w:t>
+      </w:r>
+      <w:r>
+        <w:t>r</w:t>
+      </w:r>
+      <w:r>
+        <w:t>cIsThreaded to false</w:t>
+      </w:r>
+    </w:p>
+    <w:p>
+      <w:pPr>
+        <w:pStyle w:val="ListParagraph"/>
+        <w:numPr>
+          <w:ilvl w:val="6"/>
+          <w:numId w:val="4"/>
+        </w:numPr>
+      </w:pPr>
+      <w:r>
+        <w:t>Set the pointers for the new node to thread left and right as applicable</w:t>
+      </w:r>
+    </w:p>
+    <w:p>
+      <w:pPr>
+        <w:pStyle w:val="ListParagraph"/>
+        <w:numPr>
+          <w:ilvl w:val="7"/>
+          <w:numId w:val="4"/>
+        </w:numPr>
+      </w:pPr>
+      <w:r>
+        <w:t>Lc will point to inorder predecessor</w:t>
+      </w:r>
+    </w:p>
+    <w:p>
+      <w:pPr>
+        <w:pStyle w:val="ListParagraph"/>
+        <w:numPr>
+          <w:ilvl w:val="7"/>
+          <w:numId w:val="4"/>
+        </w:numPr>
+      </w:pPr>
+      <w:r>
+        <w:t>Rc will point to inorder successor</w:t>
+      </w:r>
+    </w:p>
+    <w:p>
+      <w:pPr>
+        <w:pStyle w:val="ListParagraph"/>
+        <w:numPr>
+          <w:ilvl w:val="0"/>
+          <w:numId w:val="4"/>
+        </w:numPr>
+      </w:pPr>
+      <w:r>
+        <w:t>Changes to Main.cpp</w:t>
       </w:r>
     </w:p>
     <w:p>
@@ -335,84 +830,7 @@
         </w:numPr>
       </w:pPr>
       <w:r>
-        <w:t>By adding more pointers, we defeat the purpose of the exercise. The goal is to optimize the binary tree structure in which there are left and right child pointers, allowing for more efficient access to other parts of the tree (the inorder predecessors and successors) where possible when no left or right child node exists.</w:t>
-      </w:r>
-    </w:p>
-    <w:p>
-      <w:pPr>
-        <w:pStyle w:val="ListParagraph"/>
-        <w:numPr>
-          <w:ilvl w:val="1"/>
-          <w:numId w:val="4"/>
-        </w:numPr>
-      </w:pPr>
-      <w:r>
-        <w:t xml:space="preserve">So, create context Booleans indicating the type of pointer of the </w:t>
-      </w:r>
-      <w:proofErr w:type="spellStart"/>
-      <w:r>
-        <w:t>lc</w:t>
-      </w:r>
-      <w:proofErr w:type="spellEnd"/>
-      <w:r>
-        <w:t xml:space="preserve"> and </w:t>
-      </w:r>
-      <w:proofErr w:type="spellStart"/>
-      <w:r>
-        <w:t>rc</w:t>
-      </w:r>
-      <w:proofErr w:type="spellEnd"/>
-      <w:r>
-        <w:t xml:space="preserve"> pointers.</w:t>
-      </w:r>
-    </w:p>
-    <w:p>
-      <w:pPr>
-        <w:pStyle w:val="ListParagraph"/>
-        <w:numPr>
-          <w:ilvl w:val="1"/>
-          <w:numId w:val="4"/>
-        </w:numPr>
-      </w:pPr>
-      <w:r>
-        <w:t>Create getter and setter methods for these Booleans.</w:t>
-      </w:r>
-    </w:p>
-    <w:p>
-      <w:pPr>
-        <w:pStyle w:val="ListParagraph"/>
-        <w:numPr>
-          <w:ilvl w:val="1"/>
-          <w:numId w:val="4"/>
-        </w:numPr>
-      </w:pPr>
-      <w:r>
-        <w:t>Integrate these new variables into the constructor w/ parameters method.</w:t>
-      </w:r>
-    </w:p>
-    <w:p>
-      <w:pPr>
-        <w:pStyle w:val="ListParagraph"/>
-        <w:numPr>
-          <w:ilvl w:val="1"/>
-          <w:numId w:val="4"/>
-        </w:numPr>
-      </w:pPr>
-      <w:r>
-        <w:t xml:space="preserve">Amend </w:t>
-      </w:r>
-      <w:proofErr w:type="spellStart"/>
-      <w:proofErr w:type="gramStart"/>
-      <w:r>
-        <w:t>isLeaf</w:t>
-      </w:r>
-      <w:proofErr w:type="spellEnd"/>
-      <w:r>
-        <w:t>(</w:t>
-      </w:r>
-      <w:proofErr w:type="gramEnd"/>
-      <w:r>
-        <w:t>) to incorporate a check for the context variable when deciding if the node has no children (because now, all of them will have at least one child).</w:t>
+        <w:t>Main.cpp must be able to implement all the functions in BST.h and print the appropriate information to the user.</w:t>
       </w:r>
     </w:p>
     <w:p>
@@ -424,7 +842,7 @@
         </w:numPr>
       </w:pPr>
       <w:r>
-        <w:t>If it has no children, it’s a leaf</w:t>
+        <w:t>Print Inorder</w:t>
       </w:r>
     </w:p>
     <w:p>
@@ -436,118 +854,7 @@
         </w:numPr>
       </w:pPr>
       <w:r>
-        <w:t xml:space="preserve">If </w:t>
-      </w:r>
-      <w:proofErr w:type="gramStart"/>
-      <w:r>
-        <w:t>all of</w:t>
-      </w:r>
-      <w:proofErr w:type="gramEnd"/>
-      <w:r>
-        <w:t xml:space="preserve"> its children are threaded, it’s a leaf</w:t>
-      </w:r>
-    </w:p>
-    <w:p>
-      <w:pPr>
-        <w:pStyle w:val="ListParagraph"/>
-        <w:numPr>
-          <w:ilvl w:val="3"/>
-          <w:numId w:val="4"/>
-        </w:numPr>
-      </w:pPr>
-      <w:proofErr w:type="gramStart"/>
-      <w:r>
-        <w:t>Have to</w:t>
-      </w:r>
-      <w:proofErr w:type="gramEnd"/>
-      <w:r>
-        <w:t xml:space="preserve"> count number of children and get the “true” thread context variables for them</w:t>
-      </w:r>
-    </w:p>
-    <w:p>
-      <w:pPr>
-        <w:pStyle w:val="ListParagraph"/>
-        <w:numPr>
-          <w:ilvl w:val="3"/>
-          <w:numId w:val="4"/>
-        </w:numPr>
-      </w:pPr>
-      <w:r>
-        <w:t>If they’re equal, it’s a leaf</w:t>
-      </w:r>
-    </w:p>
-    <w:p>
-      <w:pPr>
-        <w:pStyle w:val="ListParagraph"/>
-        <w:numPr>
-          <w:ilvl w:val="1"/>
-          <w:numId w:val="4"/>
-        </w:numPr>
-      </w:pPr>
-      <w:r>
-        <w:t xml:space="preserve">Now, we </w:t>
-      </w:r>
-      <w:proofErr w:type="gramStart"/>
-      <w:r>
-        <w:t>have to</w:t>
-      </w:r>
-      <w:proofErr w:type="gramEnd"/>
-      <w:r>
-        <w:t xml:space="preserve"> ensure that the methods in BST.h that call methods in our </w:t>
-      </w:r>
-      <w:proofErr w:type="spellStart"/>
-      <w:r>
-        <w:t>BSTNode</w:t>
-      </w:r>
-      <w:proofErr w:type="spellEnd"/>
-      <w:r>
-        <w:t xml:space="preserve"> class do so with the appropriate parameters (the booleans needed for thread/regular context).</w:t>
-      </w:r>
-    </w:p>
-    <w:p>
-      <w:pPr>
-        <w:pStyle w:val="ListParagraph"/>
-        <w:numPr>
-          <w:ilvl w:val="0"/>
-          <w:numId w:val="4"/>
-        </w:numPr>
-      </w:pPr>
-      <w:r>
-        <w:t>Changes to BST.h</w:t>
-      </w:r>
-    </w:p>
-    <w:p>
-      <w:pPr>
-        <w:pStyle w:val="ListParagraph"/>
-        <w:numPr>
-          <w:ilvl w:val="1"/>
-          <w:numId w:val="4"/>
-        </w:numPr>
-      </w:pPr>
-      <w:proofErr w:type="gramStart"/>
-      <w:r>
-        <w:t>Insert(</w:t>
-      </w:r>
-      <w:proofErr w:type="gramEnd"/>
-      <w:r>
-        <w:t>)</w:t>
-      </w:r>
-    </w:p>
-    <w:p>
-      <w:pPr>
-        <w:pStyle w:val="ListParagraph"/>
-        <w:numPr>
-          <w:ilvl w:val="1"/>
-          <w:numId w:val="4"/>
-        </w:numPr>
-      </w:pPr>
-      <w:proofErr w:type="gramStart"/>
-      <w:r>
-        <w:t>InsertHelp(</w:t>
-      </w:r>
-      <w:proofErr w:type="gramEnd"/>
-      <w:r>
-        <w:t>)</w:t>
+        <w:t>Print Reverse</w:t>
       </w:r>
     </w:p>
     <w:p>
@@ -559,119 +866,11 @@
         </w:numPr>
       </w:pPr>
       <w:r>
-        <w:t>Need to incorporate the use of hasInorderPredecessor and hasInorderSuccessor here</w:t>
-      </w:r>
-    </w:p>
-    <w:p>
-      <w:pPr>
-        <w:pStyle w:val="ListParagraph"/>
-        <w:numPr>
-          <w:ilvl w:val="3"/>
-          <w:numId w:val="4"/>
-        </w:numPr>
-      </w:pPr>
-      <w:r>
-        <w:t>To properly set the “isLcThreaded” and “isRcThreaded” variables in BSTNode.h based on the insertion position of the new node</w:t>
-      </w:r>
-    </w:p>
-    <w:p>
-      <w:pPr>
-        <w:pStyle w:val="ListParagraph"/>
-        <w:numPr>
-          <w:ilvl w:val="3"/>
-          <w:numId w:val="4"/>
-        </w:numPr>
-      </w:pPr>
-      <w:r>
-        <w:t xml:space="preserve">Also need to take into account that when new nodes are added and those (previously null, now threaded and active) pointers are </w:t>
-      </w:r>
-      <w:r>
-        <w:t>redirected to a non-threaded target node (an actual child node), those variables will need to be set to “false”</w:t>
-      </w:r>
-      <w:r>
-        <w:t xml:space="preserve"> for accuracy, otherwise a bunch of them will say they are threaded when they aren’t.</w:t>
-      </w:r>
-    </w:p>
-    <w:p>
-      <w:pPr>
-        <w:pStyle w:val="ListParagraph"/>
-        <w:numPr>
-          <w:ilvl w:val="3"/>
-          <w:numId w:val="4"/>
-        </w:numPr>
-      </w:pPr>
-      <w:r>
-        <w:t xml:space="preserve">Incorporating “lcIsThreaded” and “rcIsThreaded” booleans in insertHelp() based on the “hasInorderPredecessor” and “hasInorderSuccessor” Boolean functions in BST.h when </w:t>
-      </w:r>
-      <w:r>
-        <w:lastRenderedPageBreak/>
-        <w:t>insertHelp() is run for all cases except the root will ensure this isn’t an issue.</w:t>
-      </w:r>
-    </w:p>
-    <w:p>
-      <w:pPr>
-        <w:pStyle w:val="ListParagraph"/>
-        <w:numPr>
-          <w:ilvl w:val="1"/>
-          <w:numId w:val="4"/>
-        </w:numPr>
-      </w:pPr>
-      <w:r>
-        <w:t>Add private functions</w:t>
-      </w:r>
-    </w:p>
-    <w:p>
-      <w:pPr>
-        <w:pStyle w:val="ListParagraph"/>
-        <w:numPr>
-          <w:ilvl w:val="2"/>
-          <w:numId w:val="4"/>
-        </w:numPr>
-      </w:pPr>
-      <w:r>
-        <w:t xml:space="preserve">Bool </w:t>
-      </w:r>
-      <w:proofErr w:type="gramStart"/>
-      <w:r>
-        <w:t>hasInorderPredecessor(</w:t>
-      </w:r>
-      <w:proofErr w:type="gramEnd"/>
-      <w:r>
-        <w:t>)</w:t>
-      </w:r>
-    </w:p>
-    <w:p>
-      <w:pPr>
-        <w:pStyle w:val="ListParagraph"/>
-        <w:numPr>
-          <w:ilvl w:val="2"/>
-          <w:numId w:val="4"/>
-        </w:numPr>
-      </w:pPr>
-      <w:r>
-        <w:t xml:space="preserve">Bool </w:t>
-      </w:r>
-      <w:proofErr w:type="gramStart"/>
-      <w:r>
-        <w:t>hasInorderSuccessor(</w:t>
-      </w:r>
-      <w:proofErr w:type="gramEnd"/>
-      <w:r>
-        <w:t>)</w:t>
-      </w:r>
-    </w:p>
-    <w:p>
-      <w:pPr>
-        <w:pStyle w:val="ListParagraph"/>
-        <w:numPr>
-          <w:ilvl w:val="0"/>
-          <w:numId w:val="4"/>
-        </w:numPr>
-      </w:pPr>
-      <w:r>
-        <w:t>Changes to Main.cpp</w:t>
-      </w:r>
-    </w:p>
+        <w:t>Both^ using printhelp()</w:t>
+      </w:r>
+    </w:p>
+    <w:p/>
+    <w:p/>
     <w:p/>
     <w:p>
       <w:pPr>
@@ -741,23 +940,7 @@
           <w:rFonts w:ascii="Times New Roman" w:hAnsi="Times New Roman" w:cs="Times New Roman"/>
           <w:szCs w:val="24"/>
         </w:rPr>
-        <w:t xml:space="preserve">If any source code or documentation used in my program was obtained from another source, such as a </w:t>
-      </w:r>
-      <w:proofErr w:type="gramStart"/>
-      <w:r>
-        <w:rPr>
-          <w:rFonts w:ascii="Times New Roman" w:hAnsi="Times New Roman" w:cs="Times New Roman"/>
-          <w:szCs w:val="24"/>
-        </w:rPr>
-        <w:t>text book</w:t>
-      </w:r>
-      <w:proofErr w:type="gramEnd"/>
-      <w:r>
-        <w:rPr>
-          <w:rFonts w:ascii="Times New Roman" w:hAnsi="Times New Roman" w:cs="Times New Roman"/>
-          <w:szCs w:val="24"/>
-        </w:rPr>
-        <w:t xml:space="preserve"> or course notes, that has been clearly noted with a proper citation in the comments of my program.</w:t>
+        <w:t>If any source code or documentation used in my program was obtained from another source, such as a text book or course notes, that has been clearly noted with a proper citation in the comments of my program.</w:t>
       </w:r>
     </w:p>
     <w:p>
@@ -923,7 +1106,7 @@
         <w:ind w:left="2880" w:hanging="360"/>
       </w:pPr>
     </w:lvl>
-    <w:lvl w:ilvl="4" w:tplc="04090019" w:tentative="1">
+    <w:lvl w:ilvl="4" w:tplc="04090019">
       <w:start w:val="1"/>
       <w:numFmt w:val="lowerLetter"/>
       <w:lvlText w:val="%5."/>
@@ -932,7 +1115,7 @@
         <w:ind w:left="3600" w:hanging="360"/>
       </w:pPr>
     </w:lvl>
-    <w:lvl w:ilvl="5" w:tplc="0409001B" w:tentative="1">
+    <w:lvl w:ilvl="5" w:tplc="0409001B">
       <w:start w:val="1"/>
       <w:numFmt w:val="lowerRoman"/>
       <w:lvlText w:val="%6."/>
@@ -941,7 +1124,7 @@
         <w:ind w:left="4320" w:hanging="180"/>
       </w:pPr>
     </w:lvl>
-    <w:lvl w:ilvl="6" w:tplc="0409000F" w:tentative="1">
+    <w:lvl w:ilvl="6" w:tplc="0409000F">
       <w:start w:val="1"/>
       <w:numFmt w:val="decimal"/>
       <w:lvlText w:val="%7."/>
@@ -950,7 +1133,7 @@
         <w:ind w:left="5040" w:hanging="360"/>
       </w:pPr>
     </w:lvl>
-    <w:lvl w:ilvl="7" w:tplc="04090019" w:tentative="1">
+    <w:lvl w:ilvl="7" w:tplc="04090019">
       <w:start w:val="1"/>
       <w:numFmt w:val="lowerLetter"/>
       <w:lvlText w:val="%8."/>

</xml_diff>